<commit_message>
edits from susan review2
</commit_message>
<xml_diff>
--- a/writing/ERL manuscript/2. revise and resubmit/coauthor review/Response to Reviewers sca2.docx
+++ b/writing/ERL manuscript/2. revise and resubmit/coauthor review/Response to Reviewers sca2.docx
@@ -1302,282 +1302,205 @@
           <w:rFonts w:ascii="Times New Roman" w:hAnsi="Times New Roman" w:cs="Times New Roman"/>
           <w:color w:val="156082" w:themeColor="accent1"/>
         </w:rPr>
-        <w:t>While the Rojas-Rueda et al. meta-analysis restricted to adult</w:t>
-      </w:r>
-      <w:r>
-        <w:rPr>
-          <w:rFonts w:ascii="Times New Roman" w:hAnsi="Times New Roman" w:cs="Times New Roman"/>
-          <w:color w:val="156082" w:themeColor="accent1"/>
-        </w:rPr>
-        <w:t>s aged 18 and over</w:t>
-      </w:r>
-      <w:r>
-        <w:rPr>
-          <w:rFonts w:ascii="Times New Roman" w:hAnsi="Times New Roman" w:cs="Times New Roman"/>
-          <w:color w:val="156082" w:themeColor="accent1"/>
-        </w:rPr>
-        <w:t xml:space="preserve">, </w:t>
-      </w:r>
-      <w:del w:id="0" w:author="Martin, Greta Katherine" w:date="2025-04-25T07:48:00Z" w16du:dateUtc="2025-04-25T11:48:00Z">
-        <w:r>
-          <w:rPr>
-            <w:rFonts w:ascii="Times New Roman" w:hAnsi="Times New Roman" w:cs="Times New Roman"/>
-            <w:color w:val="156082" w:themeColor="accent1"/>
-          </w:rPr>
-          <w:delText xml:space="preserve">the </w:delText>
-        </w:r>
-      </w:del>
-      <w:ins w:id="1" w:author="Martin, Greta Katherine" w:date="2025-04-25T07:48:00Z" w16du:dateUtc="2025-04-25T11:48:00Z">
-        <w:r>
-          <w:rPr>
-            <w:rFonts w:ascii="Times New Roman" w:hAnsi="Times New Roman" w:cs="Times New Roman"/>
-            <w:color w:val="156082" w:themeColor="accent1"/>
-          </w:rPr>
-          <w:t>we used the total population</w:t>
-        </w:r>
-      </w:ins>
-      <w:ins w:id="2" w:author="Martin, Greta Katherine" w:date="2025-04-25T07:49:00Z" w16du:dateUtc="2025-04-25T11:49:00Z">
-        <w:r>
-          <w:rPr>
-            <w:rFonts w:ascii="Times New Roman" w:hAnsi="Times New Roman" w:cs="Times New Roman"/>
-            <w:color w:val="156082" w:themeColor="accent1"/>
-          </w:rPr>
-          <w:t xml:space="preserve"> b</w:t>
-        </w:r>
-      </w:ins>
-      <w:ins w:id="3" w:author="Martin, Greta Katherine" w:date="2025-04-25T07:50:00Z" w16du:dateUtc="2025-04-25T11:50:00Z">
-        <w:r>
-          <w:rPr>
-            <w:rFonts w:ascii="Times New Roman" w:hAnsi="Times New Roman" w:cs="Times New Roman"/>
-            <w:color w:val="156082" w:themeColor="accent1"/>
-          </w:rPr>
-          <w:t xml:space="preserve">ecause that </w:t>
-        </w:r>
-      </w:ins>
-      <w:ins w:id="4" w:author="Martin, Greta Katherine" w:date="2025-04-25T07:51:00Z" w16du:dateUtc="2025-04-25T11:51:00Z">
-        <w:r>
-          <w:rPr>
-            <w:rFonts w:ascii="Times New Roman" w:hAnsi="Times New Roman" w:cs="Times New Roman"/>
-            <w:color w:val="156082" w:themeColor="accent1"/>
-          </w:rPr>
-          <w:t>was</w:t>
-        </w:r>
-      </w:ins>
-      <w:ins w:id="5" w:author="Martin, Greta Katherine" w:date="2025-04-25T07:50:00Z" w16du:dateUtc="2025-04-25T11:50:00Z">
-        <w:r>
-          <w:rPr>
-            <w:rFonts w:ascii="Times New Roman" w:hAnsi="Times New Roman" w:cs="Times New Roman"/>
-            <w:color w:val="156082" w:themeColor="accent1"/>
-          </w:rPr>
-          <w:t xml:space="preserve"> the</w:t>
-        </w:r>
-      </w:ins>
-      <w:ins w:id="6" w:author="Martin, Greta Katherine" w:date="2025-04-25T07:49:00Z" w16du:dateUtc="2025-04-25T11:49:00Z">
-        <w:r>
-          <w:rPr>
-            <w:rFonts w:ascii="Times New Roman" w:hAnsi="Times New Roman" w:cs="Times New Roman"/>
-            <w:color w:val="156082" w:themeColor="accent1"/>
-          </w:rPr>
-          <w:t xml:space="preserve"> </w:t>
-        </w:r>
-      </w:ins>
-      <w:r>
-        <w:rPr>
-          <w:rFonts w:ascii="Times New Roman" w:hAnsi="Times New Roman" w:cs="Times New Roman"/>
-          <w:color w:val="156082" w:themeColor="accent1"/>
-        </w:rPr>
-        <w:t xml:space="preserve">gridded population data </w:t>
-      </w:r>
-      <w:ins w:id="7" w:author="Martin, Greta Katherine" w:date="2025-04-25T07:50:00Z" w16du:dateUtc="2025-04-25T11:50:00Z">
-        <w:r>
-          <w:rPr>
-            <w:rFonts w:ascii="Times New Roman" w:hAnsi="Times New Roman" w:cs="Times New Roman"/>
-            <w:color w:val="156082" w:themeColor="accent1"/>
-          </w:rPr>
-          <w:t xml:space="preserve">available </w:t>
-        </w:r>
-      </w:ins>
-      <w:r>
-        <w:rPr>
-          <w:rFonts w:ascii="Times New Roman" w:hAnsi="Times New Roman" w:cs="Times New Roman"/>
-          <w:color w:val="156082" w:themeColor="accent1"/>
-        </w:rPr>
-        <w:t xml:space="preserve">from JRC </w:t>
-      </w:r>
-      <w:del w:id="8" w:author="Martin, Greta Katherine" w:date="2025-04-25T08:33:00Z" w16du:dateUtc="2025-04-25T12:33:00Z">
-        <w:r>
-          <w:rPr>
-            <w:rFonts w:ascii="Times New Roman" w:hAnsi="Times New Roman" w:cs="Times New Roman"/>
-            <w:color w:val="156082" w:themeColor="accent1"/>
-          </w:rPr>
-          <w:delText xml:space="preserve">was only available </w:delText>
-        </w:r>
-      </w:del>
-      <w:r>
-        <w:rPr>
-          <w:rFonts w:ascii="Times New Roman" w:hAnsi="Times New Roman" w:cs="Times New Roman"/>
-          <w:color w:val="156082" w:themeColor="accent1"/>
-        </w:rPr>
-        <w:t>at the 100m pixel resolution</w:t>
-      </w:r>
-      <w:del w:id="9" w:author="Martin, Greta Katherine" w:date="2025-04-25T07:50:00Z" w16du:dateUtc="2025-04-25T11:50:00Z">
-        <w:r>
-          <w:rPr>
-            <w:rFonts w:ascii="Times New Roman" w:hAnsi="Times New Roman" w:cs="Times New Roman"/>
-            <w:color w:val="156082" w:themeColor="accent1"/>
-          </w:rPr>
-          <w:delText xml:space="preserve"> for the total population</w:delText>
-        </w:r>
-      </w:del>
-      <w:r>
-        <w:rPr>
-          <w:rFonts w:ascii="Times New Roman" w:hAnsi="Times New Roman" w:cs="Times New Roman"/>
+        <w:t>While the Rojas-Rueda et al. meta-analysis restricted to adults aged 18 and over, we used the total population because that was the gridded population data available from JRC at the 100m pixel resolution. Though children were not included in the Rojas-Rueda et al. study, systematic reviews have linked increased NDVI to higher birth weights</w:t>
+      </w:r>
+      <w:r>
+        <w:rPr>
+          <w:color w:val="156082" w:themeColor="accent1"/>
+        </w:rPr>
+        <w:fldChar w:fldCharType="begin"/>
+      </w:r>
+      <w:r>
+        <w:rPr>
+          <w:color w:val="156082" w:themeColor="accent1"/>
+        </w:rPr>
+        <w:instrText xml:space="preserve"> ADDIN ZOTERO_ITEM CSL_CITATION {"citationID":"5VoF50BI","properties":{"formattedCitation":"\\super 6\\nosupersub{}","plainCitation":"6","noteIndex":0},"citationItems":[{"id":802,"uris":["http://zotero.org/users/10202395/items/MS2MEIVW"],"itemData":{"id":802,"type":"article-journal","abstract":"Background: The amount of natural vegetation surrounding homes (residential greenness) has been proposed as a mitigation measure to buffer the adverse health effects of urban living, associated with promoting health and wellbeing including birth outcomes. This study aimed to systematically review the epidemiological evidence on the association of residential greenness with birth outcomes and quantitatively provide summary effect estimates of the current literature.\nMethods: We extensively searched epidemiological studies related to residential greenness and birth outcomes in three electronic databases (EMBASE, Web of Science, and PubMed) using terms related to residential greenness and birth outcomes before July 10, 2020. Summary effect estimates of residential greenness on birth outcomes including SGA (small for gestational age), PTB (preterm birth), LBW (low birth weight), and birth weight were calculated for each 0.1 unit increase in residential greenness exposure, as well as comparing the highest to the lowest categories using random-effects meta-analyses. We assessed the risk of bias of each individual study, and the overall quality of the body of evidence and level of evidence for each exposure-outcome were also evaluated.\nResults: The initial search identified 161 studies, of which 29 studies were finally included. Meta-analysis for continuous exposure suggested that an increase in residential greenness, measured by NDVI (normalized dif­ ference vegetation index) with different buffer sizes, was generally associated with higher birth weights ranging from 7.99 g [95% confidence interval (CI) = 4.29–11.70] to 15.35 g (95% CI = 11.41–19.29) and lower odds of LBW ranging from 0.79 (95% CI = 0.65–0.96) to 0.93 (95% CI = 0.86–1.00), but associations between residential greenness and PTB or SGA were not significant. When introducing the exposure as high versus low categories, similar results were found. The overall evidence for each exposure-outcome combination was considered to be of “moderate” certainty.\nConclusions: This study indicated a potential positive association between residential greenness and several birth outcomes. However, because of the moderate to high between-study heterogeneity, further studies with better adjustment of covariates, improved residential greenness assessment in a longitudinal approach throughout pregnancy rather than a cross-sectional approach at time of delivery, and accounting thoroughly for socioeco­ nomic status, are warranted to replicate these findings as well as to explore in greater detail in their implications.","container-title":"Environmental Research","DOI":"10.1016/j.envres.2020.110599","ISSN":"00139351","journalAbbreviation":"Environmental Research","language":"en","page":"110599","source":"DOI.org (Crossref)","title":"Residential greenness and birth outcomes: A systematic review and meta-analysis of observational studies","title-short":"Residential greenness and birth outcomes","volume":"193","author":[{"family":"Hu","given":"Cheng-Yang"},{"family":"Yang","given":"Xiao-Jing"},{"family":"Gui","given":"Si-Yu"},{"family":"Ding","given":"Kun"},{"family":"Huang","given":"Kai"},{"family":"Fang","given":"Yuan"},{"family":"Jiang","given":"Zheng-Xuan"},{"family":"Zhang","given":"Xiu-Jun"}],"issued":{"date-parts":[["2021",2]]}}}],"schema":"https://github.com/citation-style-language/schema/raw/master/csl-citation.json"} </w:instrText>
+      </w:r>
+      <w:r>
+        <w:rPr>
+          <w:color w:val="156082" w:themeColor="accent1"/>
+        </w:rPr>
+        <w:fldChar w:fldCharType="separate"/>
+      </w:r>
+      <w:r>
+        <w:rPr>
+          <w:rFonts w:ascii="Times New Roman" w:hAnsi="Times New Roman" w:cs="Times New Roman"/>
+          <w:color w:val="156082" w:themeColor="accent1"/>
+          <w:vertAlign w:val="superscript"/>
+        </w:rPr>
+        <w:t>6</w:t>
+      </w:r>
+      <w:r>
+        <w:rPr>
+          <w:color w:val="156082" w:themeColor="accent1"/>
+        </w:rPr>
+        <w:fldChar w:fldCharType="end"/>
+      </w:r>
+      <w:r>
+        <w:rPr>
+          <w:rFonts w:ascii="Times New Roman" w:hAnsi="Times New Roman" w:cs="Times New Roman"/>
+          <w:color w:val="156082" w:themeColor="accent1"/>
+        </w:rPr>
+        <w:t xml:space="preserve"> and increased physical activity among children and adolescents</w:t>
+      </w:r>
+      <w:r>
+        <w:rPr>
+          <w:color w:val="156082" w:themeColor="accent1"/>
+        </w:rPr>
+        <w:fldChar w:fldCharType="begin"/>
+      </w:r>
+      <w:r>
+        <w:rPr>
+          <w:color w:val="156082" w:themeColor="accent1"/>
+        </w:rPr>
+        <w:instrText xml:space="preserve"> ADDIN ZOTERO_ITEM CSL_CITATION {"citationID":"fVNQwBBO","properties":{"formattedCitation":"\\super 36\\nosupersub{}","plainCitation":"36","noteIndex":0},"citationItems":[{"id":824,"uris":["http://zotero.org/users/10202395/items/27RP958R"],"itemData":{"id":824,"type":"article-journal","abstract":"Outdoor play has been associated with children’s and adolescents’ healthy development and physical activity. Attributes of the neighbourhood built environment can influence play behaviours. This systematic review examined the relationship between attributes of the neighbourhood built environment and the time children and adolescents (0–18 years) spend in self-directed outdoor play. We identified and evaluated 18 relevant papers using the Mixed Methods Appraisal Tool and developed a narrative synthesis of study results. We found moderate evidence that lower traffic volumes (ages 6–11), yard access (ages 3–10), and increased neighbourhood greenness (ages 2–15) were positively associated with time spent in outdoor play, as well as limited evidence that specific traffic-calming street features such as fewer intersections, low traffic speeds, neighbourhood disorder, and low residential density were positively associated with time spent in outdoor play. To our knowledge, this is the first systematic review on this topic. The limited number of “good quality” studies identified highlights the need for additional research on the topic.","container-title":"International Journal of Environmental Research and Public Health","DOI":"10.3390/ijerph16203840","ISSN":"1660-4601","issue":"20","language":"en","license":"http://creativecommons.org/licenses/by/3.0/","note":"number: 20\npublisher: Multidisciplinary Digital Publishing Institute","page":"3840","source":"www.mdpi.com","title":"What Is the Relationship between the Neighbourhood Built Environment and Time Spent in Outdoor Play? A Systematic Review","title-short":"What Is the Relationship between the Neighbourhood Built Environment and Time Spent in Outdoor Play?","volume":"16","author":[{"family":"Lambert","given":"Amalie"},{"family":"Vlaar","given":"Janae"},{"family":"Herrington","given":"Susan"},{"family":"Brussoni","given":"Mariana"}],"issued":{"date-parts":[["2019",1]]}}}],"schema":"https://github.com/citation-style-language/schema/raw/master/csl-citation.json"} </w:instrText>
+      </w:r>
+      <w:r>
+        <w:rPr>
+          <w:color w:val="156082" w:themeColor="accent1"/>
+        </w:rPr>
+        <w:fldChar w:fldCharType="separate"/>
+      </w:r>
+      <w:r>
+        <w:rPr>
+          <w:rFonts w:ascii="Times New Roman" w:hAnsi="Times New Roman" w:cs="Times New Roman"/>
+          <w:color w:val="156082" w:themeColor="accent1"/>
+          <w:vertAlign w:val="superscript"/>
+        </w:rPr>
+        <w:t>36</w:t>
+      </w:r>
+      <w:r>
+        <w:rPr>
+          <w:color w:val="156082" w:themeColor="accent1"/>
+        </w:rPr>
+        <w:fldChar w:fldCharType="end"/>
+      </w:r>
+      <w:r>
+        <w:rPr>
+          <w:rFonts w:ascii="Times New Roman" w:hAnsi="Times New Roman" w:cs="Times New Roman"/>
+          <w:color w:val="156082" w:themeColor="accent1"/>
+        </w:rPr>
+        <w:t>, and a large national study found that higher NDVI was associated with decreased risk of infant and under-5 mortality</w:t>
+      </w:r>
+      <w:r>
+        <w:rPr>
           <w:color w:val="156082" w:themeColor="accent1"/>
         </w:rPr>
         <w:t>.</w:t>
       </w:r>
-      <w:ins w:id="10" w:author="Martin, Greta Katherine" w:date="2025-04-25T08:21:00Z" w16du:dateUtc="2025-04-25T12:21:00Z">
-        <w:r>
-          <w:rPr>
-            <w:rFonts w:ascii="Times New Roman" w:hAnsi="Times New Roman" w:cs="Times New Roman"/>
-            <w:color w:val="156082" w:themeColor="accent1"/>
-          </w:rPr>
-          <w:t xml:space="preserve"> </w:t>
-        </w:r>
-      </w:ins>
-      <w:ins w:id="11" w:author="Martin, Greta Katherine" w:date="2025-04-25T08:33:00Z" w16du:dateUtc="2025-04-25T12:33:00Z">
-        <w:r>
-          <w:rPr>
-            <w:rFonts w:ascii="Times New Roman" w:hAnsi="Times New Roman" w:cs="Times New Roman"/>
-            <w:color w:val="156082" w:themeColor="accent1"/>
-            <w:highlight w:val="yellow"/>
-            <w:rPrChange w:id="12" w:author="Martin, Greta Katherine" w:date="2025-04-25T08:34:00Z" w16du:dateUtc="2025-04-25T12:34:00Z">
-              <w:rPr>
-                <w:rFonts w:ascii="Times New Roman" w:hAnsi="Times New Roman" w:cs="Times New Roman"/>
-                <w:color w:val="156082" w:themeColor="accent1"/>
-              </w:rPr>
-            </w:rPrChange>
-          </w:rPr>
-          <w:t>Though children were not included in the Rojas-</w:t>
-        </w:r>
-      </w:ins>
-      <w:ins w:id="13" w:author="Martin, Greta Katherine" w:date="2025-04-25T08:34:00Z" w16du:dateUtc="2025-04-25T12:34:00Z">
-        <w:r>
-          <w:rPr>
-            <w:rFonts w:ascii="Times New Roman" w:hAnsi="Times New Roman" w:cs="Times New Roman"/>
-            <w:color w:val="156082" w:themeColor="accent1"/>
-            <w:highlight w:val="yellow"/>
-            <w:rPrChange w:id="14" w:author="Martin, Greta Katherine" w:date="2025-04-25T08:34:00Z" w16du:dateUtc="2025-04-25T12:34:00Z">
-              <w:rPr>
-                <w:rFonts w:ascii="Times New Roman" w:hAnsi="Times New Roman" w:cs="Times New Roman"/>
-                <w:color w:val="156082" w:themeColor="accent1"/>
-              </w:rPr>
-            </w:rPrChange>
-          </w:rPr>
-          <w:t>Rueda et al. study,</w:t>
-        </w:r>
-        <w:r>
-          <w:rPr>
-            <w:rFonts w:ascii="Times New Roman" w:hAnsi="Times New Roman" w:cs="Times New Roman"/>
-            <w:color w:val="156082" w:themeColor="accent1"/>
-          </w:rPr>
-          <w:t xml:space="preserve"> </w:t>
-        </w:r>
-        <w:r>
-          <w:rPr>
-            <w:rFonts w:ascii="Times New Roman" w:hAnsi="Times New Roman" w:cs="Times New Roman"/>
-            <w:color w:val="156082" w:themeColor="accent1"/>
-            <w:highlight w:val="yellow"/>
-          </w:rPr>
-          <w:t>o</w:t>
-        </w:r>
-      </w:ins>
-      <w:ins w:id="15" w:author="Martin, Greta Katherine" w:date="2025-04-25T08:21:00Z" w16du:dateUtc="2025-04-25T12:21:00Z">
-        <w:r>
-          <w:rPr>
-            <w:rFonts w:ascii="Times New Roman" w:hAnsi="Times New Roman" w:cs="Times New Roman"/>
-            <w:color w:val="156082" w:themeColor="accent1"/>
-            <w:highlight w:val="yellow"/>
-            <w:rPrChange w:id="16" w:author="Martin, Greta Katherine" w:date="2025-04-25T08:21:00Z" w16du:dateUtc="2025-04-25T12:21:00Z">
-              <w:rPr>
-                <w:rFonts w:ascii="Times New Roman" w:hAnsi="Times New Roman" w:cs="Times New Roman"/>
-                <w:color w:val="156082" w:themeColor="accent1"/>
-              </w:rPr>
-            </w:rPrChange>
-          </w:rPr>
-          <w:t>ther systematic reviews and meta</w:t>
-        </w:r>
-      </w:ins>
-      <w:ins w:id="17" w:author="Martin, Greta Katherine" w:date="2025-04-25T08:33:00Z" w16du:dateUtc="2025-04-25T12:33:00Z">
-        <w:r>
-          <w:rPr>
-            <w:rFonts w:ascii="Times New Roman" w:hAnsi="Times New Roman" w:cs="Times New Roman"/>
-            <w:color w:val="156082" w:themeColor="accent1"/>
-            <w:highlight w:val="yellow"/>
-          </w:rPr>
-          <w:t>-</w:t>
-        </w:r>
-      </w:ins>
-      <w:ins w:id="18" w:author="Martin, Greta Katherine" w:date="2025-04-25T08:21:00Z" w16du:dateUtc="2025-04-25T12:21:00Z">
-        <w:r>
-          <w:rPr>
-            <w:rFonts w:ascii="Times New Roman" w:hAnsi="Times New Roman" w:cs="Times New Roman"/>
-            <w:color w:val="156082" w:themeColor="accent1"/>
-            <w:highlight w:val="yellow"/>
-            <w:rPrChange w:id="19" w:author="Martin, Greta Katherine" w:date="2025-04-25T08:21:00Z" w16du:dateUtc="2025-04-25T12:21:00Z">
-              <w:rPr>
-                <w:rFonts w:ascii="Times New Roman" w:hAnsi="Times New Roman" w:cs="Times New Roman"/>
-                <w:color w:val="156082" w:themeColor="accent1"/>
-              </w:rPr>
-            </w:rPrChange>
-          </w:rPr>
-          <w:t>analyses have linked increase NDVI to increased physical activity, reduced asthma and respiratory disease, and xx.</w:t>
-        </w:r>
-      </w:ins>
-      <w:r>
-        <w:rPr>
-          <w:rFonts w:ascii="Times New Roman" w:hAnsi="Times New Roman" w:cs="Times New Roman"/>
-          <w:color w:val="156082" w:themeColor="accent1"/>
-          <w:highlight w:val="yellow"/>
-          <w:rPrChange w:id="20" w:author="Martin, Greta Katherine" w:date="2025-04-25T08:21:00Z" w16du:dateUtc="2025-04-25T12:21:00Z">
-            <w:rPr>
-              <w:rFonts w:ascii="Times New Roman" w:hAnsi="Times New Roman" w:cs="Times New Roman"/>
-              <w:color w:val="156082" w:themeColor="accent1"/>
-            </w:rPr>
-          </w:rPrChange>
+      <w:r>
+        <w:rPr>
+          <w:color w:val="156082" w:themeColor="accent1"/>
+        </w:rPr>
+        <w:fldChar w:fldCharType="begin"/>
+      </w:r>
+      <w:r>
+        <w:rPr>
+          <w:color w:val="156082" w:themeColor="accent1"/>
+        </w:rPr>
+        <w:instrText xml:space="preserve"> ADDIN ZOTERO_ITEM CSL_CITATION {"citationID":"mOl3w34O","properties":{"formattedCitation":"\\super 37\\nosupersub{}","plainCitation":"37","noteIndex":0},"citationItems":[{"id":828,"uris":["http://zotero.org/users/10202395/items/LAKXMLV7"],"itemData":{"id":828,"type":"article-journal","abstract":"Background\nHigher greenness was associated with a lower risk of adult mortality. However, the effects of greenness on the mortality of infant and child under-5 have not been fully examined.\nObjectives\nThe association of greenness on the infant mortality rate (IMR) and child under-5 mortality rate (U5MR) in 147 Chinese cities from 2009 to 2020 was evaluated.\nMethods\nAverage and maximum annual population-weighted greenness, IMR (per 1000 live births), and U5MR (per 1000 live births) in 147 cities from 2009 to 2020 were collected, and a longitudinal panel study was conducted. Greenness exposure was evaluated using satellite-derived data at a spatial resolution of 250 m ×250 m in urban regions, and linear mixed-effect models were applied to assess the associations between greenness and IMR or U5MR in China.\nResults\nThis national study showed that long-term exposure to greenness was associated with lower IMR and U5MR, respectively. Specifically, a 0.1 increase of Normalized Difference Vegetation Index (NDVI) in greenness was statistically significant with a decrease in IMR (-1.05 ‰, 95 % CI: −1.48, −0.63 ‰) and U5MR (-1.82 ‰, 95 % CI: −2.39, −1.25 ‰) in fully-adjusted model, respectively. In the stratified analyses, greenness effects on U5MR in the western (-2.33 ‰, 95 % CI: −3.43, −1.23 ‰) and central regions (-2.06 ‰, 95 % CI: −3.01, −1.10 ‰) were stronger than that in the eastern region (-0.86 ‰, 95 % CI: −1.66, −0.07 ‰).\nConclusions\nThis nationwide study indicated that exposure to higher greenness was associated with lower mortality rates in infant and child under-5 in China.","container-title":"Ecotoxicology and Environmental Safety","DOI":"10.1016/j.ecoenv.2024.117184","ISSN":"0147-6513","journalAbbreviation":"Ecotoxicology and Environmental Safety","page":"117184","source":"ScienceDirect","title":"Greenness on mortality of infant and under-5 child: A nationwide study in 147 Chinese cities","title-short":"Greenness on mortality of infant and under-5 child","volume":"286","author":[{"family":"Zhang","given":"Lina"},{"family":"Wang","given":"Qingxian"},{"family":"Lei","given":"Renfeihao"},{"family":"Lin","given":"Jiayi"},{"family":"Gong","given":"Jiarui"},{"family":"Wang","given":"Lelin"},{"family":"Xie","given":"Keyu"},{"family":"Zheng","given":"Xueer"},{"family":"Xu","given":"Kaiheng"},{"family":"Zhang","given":"Peidong"},{"family":"Wu","given":"Yue"},{"family":"Zeng","given":"Xiang"},{"family":"Meng","given":"Xia"},{"family":"Kan","given":"Haidong"}],"issued":{"date-parts":[["2024",11,1]]}}}],"schema":"https://github.com/citation-style-language/schema/raw/master/csl-citation.json"} </w:instrText>
+      </w:r>
+      <w:r>
+        <w:rPr>
+          <w:color w:val="156082" w:themeColor="accent1"/>
+        </w:rPr>
+        <w:fldChar w:fldCharType="separate"/>
+      </w:r>
+      <w:r>
+        <w:rPr>
+          <w:rFonts w:ascii="Times New Roman" w:hAnsi="Times New Roman" w:cs="Times New Roman"/>
+          <w:color w:val="156082" w:themeColor="accent1"/>
+          <w:vertAlign w:val="superscript"/>
+        </w:rPr>
+        <w:t>37</w:t>
+      </w:r>
+      <w:r>
+        <w:rPr>
+          <w:color w:val="156082" w:themeColor="accent1"/>
+        </w:rPr>
+        <w:fldChar w:fldCharType="end"/>
+      </w:r>
+      <w:r>
+        <w:rPr>
+          <w:color w:val="156082" w:themeColor="accent1"/>
+        </w:rPr>
+        <w:t>"</w:t>
+      </w:r>
+    </w:p>
+    <w:p>
+      <w:pPr>
+        <w:ind w:left="720"/>
+        <w:rPr>
+          <w:rFonts w:ascii="Times New Roman" w:hAnsi="Times New Roman" w:cs="Times New Roman"/>
+          <w:color w:val="156082" w:themeColor="accent1"/>
+        </w:rPr>
+      </w:pPr>
+    </w:p>
+    <w:p>
+      <w:pPr>
+        <w:ind w:left="720"/>
+        <w:rPr>
+          <w:rFonts w:ascii="Times New Roman" w:hAnsi="Times New Roman" w:cs="Times New Roman"/>
+          <w:color w:val="156082" w:themeColor="accent1"/>
+        </w:rPr>
+      </w:pPr>
+      <w:r>
+        <w:rPr>
+          <w:rFonts w:ascii="Times New Roman" w:hAnsi="Times New Roman" w:cs="Times New Roman"/>
+          <w:color w:val="156082" w:themeColor="accent1"/>
+        </w:rPr>
+        <w:t>We’ve also added text to the discussion section to expand upon how the differences in age groups across these studies might affect our comparison:</w:t>
+      </w:r>
+    </w:p>
+    <w:p>
+      <w:pPr>
+        <w:rPr>
+          <w:rFonts w:ascii="Times New Roman" w:hAnsi="Times New Roman" w:cs="Times New Roman"/>
+        </w:rPr>
+      </w:pPr>
+    </w:p>
+    <w:p>
+      <w:pPr>
+        <w:ind w:left="1440"/>
+        <w:rPr>
+          <w:rFonts w:ascii="Times New Roman" w:hAnsi="Times New Roman" w:cs="Times New Roman"/>
+          <w:color w:val="156082" w:themeColor="accent1"/>
+        </w:rPr>
+      </w:pPr>
+      <w:r>
+        <w:rPr>
+          <w:rFonts w:ascii="Times New Roman" w:hAnsi="Times New Roman" w:cs="Times New Roman"/>
+          <w:color w:val="156082" w:themeColor="accent1"/>
+        </w:rPr>
+        <w:t xml:space="preserve">“We estimated that NDVI changes were associated with an average of 2.67 more deaths per 100,000 across the entire set of North American cities. Our results include the total population rather than those 65 and older and </w:t>
+      </w:r>
+      <w:r>
+        <w:rPr>
+          <w:rFonts w:ascii="Times New Roman" w:hAnsi="Times New Roman" w:cs="Times New Roman"/>
+          <w:color w:val="156082" w:themeColor="accent1"/>
+        </w:rPr>
+        <w:t xml:space="preserve">are </w:t>
+      </w:r>
+      <w:r>
+        <w:rPr>
+          <w:rFonts w:ascii="Times New Roman" w:hAnsi="Times New Roman" w:cs="Times New Roman"/>
+          <w:color w:val="156082" w:themeColor="accent1"/>
+        </w:rPr>
+        <w:t>inclusive of 57 cities including 8 Canadian cities. For these reasons, the magnitude of the results is not directly comparable. Furthermore, we found that NDVI decreased over our study period, explaining the difference in sign of our results.</w:t>
+      </w:r>
+      <w:r>
+        <w:rPr>
+          <w:rFonts w:ascii="Times New Roman" w:hAnsi="Times New Roman" w:cs="Times New Roman"/>
+          <w:color w:val="156082" w:themeColor="accent1"/>
         </w:rPr>
         <w:t>”</w:t>
       </w:r>
     </w:p>
     <w:p>
       <w:pPr>
-        <w:ind w:left="720"/>
-        <w:rPr>
-          <w:rFonts w:ascii="Times New Roman" w:hAnsi="Times New Roman" w:cs="Times New Roman"/>
-          <w:color w:val="156082" w:themeColor="accent1"/>
-        </w:rPr>
-      </w:pPr>
-    </w:p>
-    <w:p>
-      <w:pPr>
-        <w:ind w:left="720"/>
-        <w:rPr>
-          <w:rFonts w:ascii="Times New Roman" w:hAnsi="Times New Roman" w:cs="Times New Roman"/>
-          <w:color w:val="156082" w:themeColor="accent1"/>
-        </w:rPr>
-      </w:pPr>
-      <w:r>
-        <w:rPr>
-          <w:rFonts w:ascii="Times New Roman" w:hAnsi="Times New Roman" w:cs="Times New Roman"/>
-          <w:color w:val="156082" w:themeColor="accent1"/>
-        </w:rPr>
-        <w:t>We’ve also added text to the discussion section to expand upon how the differences in age groups across these studies might affect our comparison:</w:t>
-      </w:r>
-    </w:p>
-    <w:p>
-      <w:pPr>
-        <w:rPr>
-          <w:rFonts w:ascii="Times New Roman" w:hAnsi="Times New Roman" w:cs="Times New Roman"/>
+        <w:rPr>
+          <w:rFonts w:ascii="Times New Roman" w:hAnsi="Times New Roman" w:cs="Times New Roman"/>
+          <w:color w:val="156082" w:themeColor="accent1"/>
         </w:rPr>
       </w:pPr>
     </w:p>
@@ -1594,52 +1517,6 @@
           <w:rFonts w:ascii="Times New Roman" w:hAnsi="Times New Roman" w:cs="Times New Roman"/>
           <w:color w:val="156082" w:themeColor="accent1"/>
         </w:rPr>
-        <w:t xml:space="preserve">“We estimated that NDVI changes were associated with an average of 2.67 more deaths per 100,000 across the entire set of North American cities. Our results include the total population rather than those 65 and older and </w:t>
-      </w:r>
-      <w:r>
-        <w:rPr>
-          <w:rFonts w:ascii="Times New Roman" w:hAnsi="Times New Roman" w:cs="Times New Roman"/>
-          <w:color w:val="156082" w:themeColor="accent1"/>
-        </w:rPr>
-        <w:t xml:space="preserve">are </w:t>
-      </w:r>
-      <w:r>
-        <w:rPr>
-          <w:rFonts w:ascii="Times New Roman" w:hAnsi="Times New Roman" w:cs="Times New Roman"/>
-          <w:color w:val="156082" w:themeColor="accent1"/>
-        </w:rPr>
-        <w:t>inclusive of 57 cities including 8 Canadian cities. For these reasons, the magnitude of the results is not directly comparable. Furthermore, we found that NDVI decreased over our study period, explaining the difference in sign of our results.</w:t>
-      </w:r>
-      <w:r>
-        <w:rPr>
-          <w:rFonts w:ascii="Times New Roman" w:hAnsi="Times New Roman" w:cs="Times New Roman"/>
-          <w:color w:val="156082" w:themeColor="accent1"/>
-        </w:rPr>
-        <w:t>”</w:t>
-      </w:r>
-    </w:p>
-    <w:p>
-      <w:pPr>
-        <w:rPr>
-          <w:rFonts w:ascii="Times New Roman" w:hAnsi="Times New Roman" w:cs="Times New Roman"/>
-          <w:color w:val="156082" w:themeColor="accent1"/>
-        </w:rPr>
-      </w:pPr>
-    </w:p>
-    <w:p>
-      <w:pPr>
-        <w:ind w:left="1440"/>
-        <w:rPr>
-          <w:rFonts w:ascii="Times New Roman" w:hAnsi="Times New Roman" w:cs="Times New Roman"/>
-          <w:color w:val="156082" w:themeColor="accent1"/>
-        </w:rPr>
-      </w:pPr>
-      <w:r>
-        <w:rPr>
-          <w:rFonts w:ascii="Times New Roman" w:hAnsi="Times New Roman" w:cs="Times New Roman"/>
-          <w:color w:val="156082" w:themeColor="accent1"/>
-        </w:rPr>
-        <w:lastRenderedPageBreak/>
         <w:t>“</w:t>
       </w:r>
       <w:r>
@@ -2048,7 +1925,7 @@
           <w:rFonts w:ascii="Times New Roman" w:hAnsi="Times New Roman" w:cs="Times New Roman"/>
           <w:color w:val="156082" w:themeColor="accent1"/>
         </w:rPr>
-        <w:t xml:space="preserve">. We derived the urban fraction from NASA’s MODIS landcover dataset, available at a 500m resolution and accessed through Google Earth Engine. We used the University of Maryland’s classification system (‘LC_Type2’) and used pixels designated as “Urban and Built-up Lands: at least 30% impervious surface area including building materials, asphalt and vehicles” to define the urban fraction. We found a weak negative correlation between NDVI and the urban fraction (-0.312), indicating that greener cities generally have smaller fractions of urban or built-up land. While NDVI and urban fraction were </w:t>
+        <w:t xml:space="preserve">. We derived the urban fraction from NASA’s MODIS landcover dataset, available at a 500m resolution and accessed through Google Earth Engine. We used the University of Maryland’s classification system (‘LC_Type2’) and used pixels designated as “Urban and Built-up Lands: at least 30% impervious surface area including building materials, asphalt and vehicles” to define the urban fraction. We found a weak negative correlation between NDVI and the urban fraction (-0.312), indicating that greener cities generally </w:t>
       </w:r>
       <w:r>
         <w:rPr>
@@ -2056,7 +1933,7 @@
           <w:color w:val="156082" w:themeColor="accent1"/>
         </w:rPr>
         <w:lastRenderedPageBreak/>
-        <w:t xml:space="preserve">weakly correlated, we found no evidence of correlation between urban fraction and year (0.025), indicating that urbanization </w:t>
+        <w:t xml:space="preserve">have smaller fractions of urban or built-up land. While NDVI and urban fraction were weakly correlated, we found no evidence of correlation between urban fraction and year (0.025), indicating that urbanization </w:t>
       </w:r>
       <w:r>
         <w:rPr>
@@ -2476,15 +2353,8 @@
           <w:rFonts w:ascii="Times New Roman" w:hAnsi="Times New Roman" w:cs="Times New Roman"/>
           <w:color w:val="156082" w:themeColor="accent1"/>
         </w:rPr>
-        <w:t xml:space="preserve">“Health impact assessments of NDVI and all-cause mortality have largely been conducted in European and North American cities, where we found NDVI was </w:t>
-      </w:r>
-      <w:r>
-        <w:rPr>
-          <w:rFonts w:ascii="Times New Roman" w:hAnsi="Times New Roman" w:cs="Times New Roman"/>
-          <w:color w:val="156082" w:themeColor="accent1"/>
-        </w:rPr>
         <w:lastRenderedPageBreak/>
-        <w:t xml:space="preserve">generally higher and more stable. Our results highlight large heterogeneity in urban greenspace extent and variability across global cities and the importance of characterizing the relationship between health and NDVI in more diverse contexts.” </w:t>
+        <w:t xml:space="preserve">“Health impact assessments of NDVI and all-cause mortality have largely been conducted in European and North American cities, where we found NDVI was generally higher and more stable. Our results highlight large heterogeneity in urban greenspace extent and variability across global cities and the importance of characterizing the relationship between health and NDVI in more diverse contexts.” </w:t>
       </w:r>
     </w:p>
     <w:p>
@@ -3003,6 +2873,7 @@
           <w:rFonts w:ascii="Times New Roman" w:hAnsi="Times New Roman" w:cs="Times New Roman"/>
           <w:color w:val="156082" w:themeColor="accent1"/>
         </w:rPr>
+        <w:lastRenderedPageBreak/>
         <w:tab/>
         <w:t>“</w:t>
       </w:r>
@@ -3038,7 +2909,6 @@
         <w:rPr>
           <w:rFonts w:ascii="Times New Roman" w:hAnsi="Times New Roman" w:cs="Times New Roman"/>
         </w:rPr>
-        <w:lastRenderedPageBreak/>
         <w:t>Line 309: is the IQR: 0.13 – 8.5?</w:t>
       </w:r>
     </w:p>
@@ -3700,7 +3570,6 @@
           <w:b/>
           <w:bCs/>
         </w:rPr>
-        <w:lastRenderedPageBreak/>
         <w:t>Referee: 2</w:t>
       </w:r>
       <w:r>
@@ -4046,7 +3915,7 @@
           <w:rFonts w:ascii="Times New Roman" w:hAnsi="Times New Roman" w:cs="Times New Roman"/>
           <w:color w:val="156082" w:themeColor="accent1"/>
         </w:rPr>
-        <w:t xml:space="preserve">“Furthermore, the timescale on which exposure to higher levels of NDVI improves health is unknown. The studies included in the meta-analysis range in follow-up time from four to 18 years. If the changes in NDVI across the two time periods do not reflect true trends </w:t>
+        <w:t xml:space="preserve">“Furthermore, the timescale on which exposure to higher levels of NDVI improves health is unknown. The studies included in the meta-analysis range in follow-up time from four </w:t>
       </w:r>
       <w:r>
         <w:rPr>
@@ -4054,7 +3923,7 @@
           <w:color w:val="156082" w:themeColor="accent1"/>
         </w:rPr>
         <w:lastRenderedPageBreak/>
-        <w:t>but rather temporary increases or decreases, our results will not be applicable to future heath projections.”</w:t>
+        <w:t>to 18 years. If the changes in NDVI across the two time periods do not reflect true trends but rather temporary increases or decreases, our results will not be applicable to future heath projections.”</w:t>
       </w:r>
     </w:p>
     <w:p>
@@ -6764,14 +6633,6 @@
     <w:abstractNumId w:val="5"/>
   </w:num>
 </w:numbering>
-</file>
-
-<file path=word/people.xml><?xml version="1.0" encoding="utf-8"?>
-<w15:people xmlns:wpc="http://schemas.microsoft.com/office/word/2010/wordprocessingCanvas" xmlns:cx="http://schemas.microsoft.com/office/drawing/2014/chartex" xmlns:cx1="http://schemas.microsoft.com/office/drawing/2015/9/8/chartex" xmlns:cx2="http://schemas.microsoft.com/office/drawing/2015/10/21/chartex" xmlns:cx3="http://schemas.microsoft.com/office/drawing/2016/5/9/chartex" xmlns:cx4="http://schemas.microsoft.com/office/drawing/2016/5/10/chartex" xmlns:cx5="http://schemas.microsoft.com/office/drawing/2016/5/11/chartex" xmlns:cx6="http://schemas.microsoft.com/office/drawing/2016/5/12/chartex" xmlns:cx7="http://schemas.microsoft.com/office/drawing/2016/5/13/chartex" xmlns:cx8="http://schemas.microsoft.com/office/drawing/2016/5/14/chartex" xmlns:mc="http://schemas.openxmlformats.org/markup-compatibility/2006" xmlns:aink="http://schemas.microsoft.com/office/drawing/2016/ink" xmlns:am3d="http://schemas.microsoft.com/office/drawing/2017/model3d" xmlns:o="urn:schemas-microsoft-com:office:office" xmlns:oel="http://schemas.microsoft.com/office/2019/extlst" xmlns:r="http://schemas.openxmlformats.org/officeDocument/2006/relationships" xmlns:m="http://schemas.openxmlformats.org/officeDocument/2006/math" xmlns:v="urn:schemas-microsoft-com:vml" xmlns:wp14="http://schemas.microsoft.com/office/word/2010/wordprocessingDrawing" xmlns:wp="http://schemas.openxmlformats.org/drawingml/2006/wordprocessingDrawing" xmlns:w10="urn:schemas-microsoft-com:office:word" xmlns:w="http://schemas.openxmlformats.org/wordprocessingml/2006/main" xmlns:w14="http://schemas.microsoft.com/office/word/2010/wordml" xmlns:w15="http://schemas.microsoft.com/office/word/2012/wordml" xmlns:w16cex="http://schemas.microsoft.com/office/word/2018/wordml/cex" xmlns:w16cid="http://schemas.microsoft.com/office/word/2016/wordml/cid" xmlns:w16="http://schemas.microsoft.com/office/word/2018/wordml" xmlns:w16du="http://schemas.microsoft.com/office/word/2023/wordml/word16du" xmlns:w16sdtdh="http://schemas.microsoft.com/office/word/2020/wordml/sdtdatahash" xmlns:w16sdtfl="http://schemas.microsoft.com/office/word/2024/wordml/sdtformatlock" xmlns:w16se="http://schemas.microsoft.com/office/word/2015/wordml/symex" xmlns:wpg="http://schemas.microsoft.com/office/word/2010/wordprocessingGroup" xmlns:wpi="http://schemas.microsoft.com/office/word/2010/wordprocessingInk" xmlns:wne="http://schemas.microsoft.com/office/word/2006/wordml" xmlns:wps="http://schemas.microsoft.com/office/word/2010/wordprocessingShape" mc:Ignorable="w14 w15 w16se w16cid w16 w16cex w16sdtdh w16sdtfl w16du wp14">
-  <w15:person w15:author="Martin, Greta Katherine">
-    <w15:presenceInfo w15:providerId="AD" w15:userId="S::gretam@gwu.edu::693602ef-7d81-41bb-a23e-17f4d1452404"/>
-  </w15:person>
-</w15:people>
 </file>
 
 <file path=word/styles.xml><?xml version="1.0" encoding="utf-8"?>
@@ -7369,6 +7230,7 @@
   <w:style w:type="character" w:default="1" w:styleId="DefaultParagraphFont">
     <w:name w:val="Default Paragraph Font"/>
     <w:uiPriority w:val="1"/>
+    <w:semiHidden/>
     <w:unhideWhenUsed/>
   </w:style>
   <w:style w:type="table" w:default="1" w:styleId="TableNormal">

</xml_diff>

<commit_message>
edits from pat review and read through
</commit_message>
<xml_diff>
--- a/writing/ERL manuscript/2. revise and resubmit/coauthor review/Response to Reviewers sca2.docx
+++ b/writing/ERL manuscript/2. revise and resubmit/coauthor review/Response to Reviewers sca2.docx
@@ -3325,7 +3325,14 @@
           <w:rFonts w:ascii="Times New Roman" w:hAnsi="Times New Roman" w:cs="Times New Roman"/>
           <w:color w:val="156082" w:themeColor="accent1"/>
         </w:rPr>
-        <w:t xml:space="preserve">“There were many outlier cities across several regions. Five Venezuelan cities: Barcelona, Maturin, Barquisimeto, Maracay, and Valencia had increases in NDVI across the two periods despite a general decline in urban greenspace across Latin America and the Caribbean. </w:t>
+        <w:t>“</w:t>
+      </w:r>
+      <w:r>
+        <w:rPr>
+          <w:rFonts w:ascii="Times New Roman" w:hAnsi="Times New Roman" w:cs="Times New Roman"/>
+          <w:color w:val="156082" w:themeColor="accent1"/>
+        </w:rPr>
+        <w:t xml:space="preserve">There were many outlier cities across several regions. For example, five Venezuelan cities: Barcelona, Maturin, Barquisimeto, Maracay, and Valencia had increases in NDVI across the two periods despite a general decline in urban greenspace across Latin America and the Caribbean. </w:t>
       </w:r>
       <w:proofErr w:type="spellStart"/>
       <w:r>
@@ -3341,7 +3348,7 @@
           <w:rFonts w:ascii="Times New Roman" w:hAnsi="Times New Roman" w:cs="Times New Roman"/>
           <w:color w:val="156082" w:themeColor="accent1"/>
         </w:rPr>
-        <w:t xml:space="preserve">, Sudan and Gonda, India were also positive greenspace outliers in the Northern Africa and Southern Asia regions, respectively. In contrast, many cities were negative greenspace outliers in their regions including Auckland, New Zealand; San Antonio and Providence, United States; </w:t>
+        <w:t xml:space="preserve">, Sudan in Northern Africa and Gonda, India in Southern Asia were also positive greenspace outliers. In contrast, many cities were negative greenspace outliers in their regions including Auckland, New Zealand; San Antonio and Providence, United States; </w:t>
       </w:r>
       <w:proofErr w:type="spellStart"/>
       <w:r>
@@ -3421,7 +3428,37 @@
           <w:rFonts w:ascii="Times New Roman" w:hAnsi="Times New Roman" w:cs="Times New Roman"/>
           <w:color w:val="156082" w:themeColor="accent1"/>
         </w:rPr>
-        <w:t xml:space="preserve"> have experienced urbanization over the past decade that may be contributing to their decline in greenspaces. Other cities situated near one another such as the five cities of northern Venezuela and the two German cities likely have experienced similar temperature and rainfall changes due to weather and climate change.”  </w:t>
+        <w:t xml:space="preserve"> have experienced urbanization over the past decade that may be contributing to their decline in greenspaces. Other cities situated near one another such as the five cities of northern Venezuela and the two German cities likely have experienced similar </w:t>
+      </w:r>
+      <w:proofErr w:type="gramStart"/>
+      <w:r>
+        <w:rPr>
+          <w:rFonts w:ascii="Times New Roman" w:hAnsi="Times New Roman" w:cs="Times New Roman"/>
+          <w:color w:val="156082" w:themeColor="accent1"/>
+        </w:rPr>
+        <w:t>temperature</w:t>
+      </w:r>
+      <w:proofErr w:type="gramEnd"/>
+      <w:r>
+        <w:rPr>
+          <w:rFonts w:ascii="Times New Roman" w:hAnsi="Times New Roman" w:cs="Times New Roman"/>
+          <w:color w:val="156082" w:themeColor="accent1"/>
+        </w:rPr>
+        <w:t xml:space="preserve"> and rainfall changes due to weather and climate change.</w:t>
+      </w:r>
+      <w:r>
+        <w:rPr>
+          <w:rFonts w:ascii="Times New Roman" w:hAnsi="Times New Roman" w:cs="Times New Roman"/>
+          <w:color w:val="156082" w:themeColor="accent1"/>
+        </w:rPr>
+        <w:t>”</w:t>
+      </w:r>
+      <w:r>
+        <w:rPr>
+          <w:rFonts w:ascii="Times New Roman" w:hAnsi="Times New Roman" w:cs="Times New Roman"/>
+          <w:color w:val="156082" w:themeColor="accent1"/>
+        </w:rPr>
+        <w:t xml:space="preserve">  </w:t>
       </w:r>
     </w:p>
     <w:p>
@@ -3638,6 +3675,7 @@
         <w:rPr>
           <w:rFonts w:ascii="Times New Roman" w:hAnsi="Times New Roman" w:cs="Times New Roman"/>
           <w:color w:val="156082" w:themeColor="accent1"/>
+          <w:vertAlign w:val="superscript"/>
         </w:rPr>
       </w:pPr>
       <w:r>
@@ -3752,28 +3790,73 @@
         </w:rPr>
         <w:t xml:space="preserve"> The (Ji et al, 2019) study is the only study to assess changes over time and did not find a significant association with mortality using this exposure definition. However, they defined changes in NDVI by grouping areas into significant increases, no significant change, and significant decreases based on the slope coefficient from a linear regression of annual average NDVI from 2000-2014. We observed substantial inter-annual changes in NDVI that jumped up and down across the years. We averaged two 5-year periods to minimize some of this meteorological noise and attempt to capture changes due to urbanization, climate change, and greenspace interventions that will impact residents’ current and future greenspace exposure.</w:t>
       </w:r>
-    </w:p>
-    <w:p>
-      <w:pPr>
-        <w:rPr>
-          <w:rFonts w:ascii="Times New Roman" w:hAnsi="Times New Roman" w:cs="Times New Roman"/>
-          <w:color w:val="156082" w:themeColor="accent1"/>
-        </w:rPr>
-      </w:pPr>
-    </w:p>
-    <w:p>
-      <w:pPr>
-        <w:rPr>
-          <w:rFonts w:ascii="Times New Roman" w:hAnsi="Times New Roman" w:cs="Times New Roman"/>
-          <w:color w:val="156082" w:themeColor="accent1"/>
-        </w:rPr>
-      </w:pPr>
-      <w:r>
-        <w:rPr>
-          <w:rFonts w:ascii="Times New Roman" w:hAnsi="Times New Roman" w:cs="Times New Roman"/>
-          <w:color w:val="156082" w:themeColor="accent1"/>
-        </w:rPr>
-        <w:t>To address your comment, we’ve</w:t>
+      <w:r>
+        <w:rPr>
+          <w:rFonts w:ascii="Times New Roman" w:hAnsi="Times New Roman" w:cs="Times New Roman"/>
+          <w:color w:val="156082" w:themeColor="accent1"/>
+        </w:rPr>
+        <w:t xml:space="preserve"> Additionally, health impacts of other environmental exposures, such as PM2.5, </w:t>
+      </w:r>
+      <w:r>
+        <w:rPr>
+          <w:rFonts w:ascii="Times New Roman" w:hAnsi="Times New Roman" w:cs="Times New Roman"/>
+          <w:color w:val="156082" w:themeColor="accent1"/>
+        </w:rPr>
+        <w:t xml:space="preserve">commonly assume </w:t>
+      </w:r>
+      <w:r>
+        <w:rPr>
+          <w:rFonts w:ascii="Times New Roman" w:hAnsi="Times New Roman" w:cs="Times New Roman"/>
+          <w:color w:val="156082" w:themeColor="accent1"/>
+        </w:rPr>
+        <w:t>that it is appropriate to apply a spatial exposure-response function to temporal changes in exposure</w:t>
+      </w:r>
+      <w:r>
+        <w:rPr>
+          <w:rFonts w:ascii="Times New Roman" w:hAnsi="Times New Roman" w:cs="Times New Roman"/>
+          <w:color w:val="156082" w:themeColor="accent1"/>
+        </w:rPr>
+        <w:t>.</w:t>
+      </w:r>
+      <w:r>
+        <w:rPr>
+          <w:rFonts w:ascii="Times New Roman" w:hAnsi="Times New Roman" w:cs="Times New Roman"/>
+          <w:color w:val="156082" w:themeColor="accent1"/>
+          <w:vertAlign w:val="superscript"/>
+        </w:rPr>
+        <w:t>1</w:t>
+      </w:r>
+    </w:p>
+    <w:p>
+      <w:pPr>
+        <w:rPr>
+          <w:rFonts w:ascii="Times New Roman" w:hAnsi="Times New Roman" w:cs="Times New Roman"/>
+          <w:color w:val="156082" w:themeColor="accent1"/>
+        </w:rPr>
+      </w:pPr>
+    </w:p>
+    <w:p>
+      <w:pPr>
+        <w:rPr>
+          <w:rFonts w:ascii="Times New Roman" w:hAnsi="Times New Roman" w:cs="Times New Roman"/>
+          <w:color w:val="156082" w:themeColor="accent1"/>
+        </w:rPr>
+      </w:pPr>
+      <w:proofErr w:type="spellStart"/>
+      <w:r>
+        <w:rPr>
+          <w:rFonts w:ascii="Times New Roman" w:hAnsi="Times New Roman" w:cs="Times New Roman"/>
+          <w:color w:val="156082" w:themeColor="accent1"/>
+        </w:rPr>
+        <w:t>To</w:t>
+      </w:r>
+      <w:proofErr w:type="spellEnd"/>
+      <w:r>
+        <w:rPr>
+          <w:rFonts w:ascii="Times New Roman" w:hAnsi="Times New Roman" w:cs="Times New Roman"/>
+          <w:color w:val="156082" w:themeColor="accent1"/>
+        </w:rPr>
+        <w:t xml:space="preserve"> address your comment, we’ve</w:t>
       </w:r>
       <w:r>
         <w:rPr>
@@ -3915,15 +3998,8 @@
           <w:rFonts w:ascii="Times New Roman" w:hAnsi="Times New Roman" w:cs="Times New Roman"/>
           <w:color w:val="156082" w:themeColor="accent1"/>
         </w:rPr>
-        <w:t xml:space="preserve">“Furthermore, the timescale on which exposure to higher levels of NDVI improves health is unknown. The studies included in the meta-analysis range in follow-up time from four </w:t>
-      </w:r>
-      <w:r>
-        <w:rPr>
-          <w:rFonts w:ascii="Times New Roman" w:hAnsi="Times New Roman" w:cs="Times New Roman"/>
-          <w:color w:val="156082" w:themeColor="accent1"/>
-        </w:rPr>
         <w:lastRenderedPageBreak/>
-        <w:t>to 18 years. If the changes in NDVI across the two time periods do not reflect true trends but rather temporary increases or decreases, our results will not be applicable to future heath projections.”</w:t>
+        <w:t>“Furthermore, the timescale on which exposure to higher levels of NDVI improves health is unknown. The studies included in the meta-analysis range in follow-up time from four to 18 years. If the changes in NDVI across the two time periods do not reflect true trends but rather temporary increases or decreases, our results will not be applicable to future heath projections.”</w:t>
       </w:r>
     </w:p>
     <w:p>
@@ -3975,6 +4051,52 @@
           <w:color w:val="156082" w:themeColor="accent1"/>
           <w:vertAlign w:val="superscript"/>
         </w:rPr>
+        <w:t>2</w:t>
+      </w:r>
+      <w:r>
+        <w:rPr>
+          <w:rFonts w:ascii="Times New Roman" w:hAnsi="Times New Roman" w:cs="Times New Roman"/>
+          <w:color w:val="156082" w:themeColor="accent1"/>
+        </w:rPr>
+        <w:t xml:space="preserve"> and nitrogen dioxide.</w:t>
+      </w:r>
+      <w:r>
+        <w:rPr>
+          <w:rFonts w:ascii="Times New Roman" w:hAnsi="Times New Roman" w:cs="Times New Roman"/>
+          <w:color w:val="156082" w:themeColor="accent1"/>
+          <w:vertAlign w:val="superscript"/>
+        </w:rPr>
+        <w:t>3</w:t>
+      </w:r>
+      <w:r>
+        <w:rPr>
+          <w:rFonts w:ascii="Times New Roman" w:hAnsi="Times New Roman" w:cs="Times New Roman"/>
+          <w:color w:val="156082" w:themeColor="accent1"/>
+        </w:rPr>
+        <w:t xml:space="preserve"> Additionally, many health impact assessments from the past five years of greenspace</w:t>
+      </w:r>
+      <w:r>
+        <w:rPr>
+          <w:rFonts w:ascii="Times New Roman" w:hAnsi="Times New Roman" w:cs="Times New Roman"/>
+          <w:color w:val="156082" w:themeColor="accent1"/>
+          <w:vertAlign w:val="superscript"/>
+        </w:rPr>
+        <w:t>4</w:t>
+      </w:r>
+      <w:r>
+        <w:rPr>
+          <w:rFonts w:ascii="Times New Roman" w:hAnsi="Times New Roman" w:cs="Times New Roman"/>
+          <w:color w:val="156082" w:themeColor="accent1"/>
+          <w:vertAlign w:val="superscript"/>
+        </w:rPr>
+        <w:t>-1</w:t>
+      </w:r>
+      <w:r>
+        <w:rPr>
+          <w:rFonts w:ascii="Times New Roman" w:hAnsi="Times New Roman" w:cs="Times New Roman"/>
+          <w:color w:val="156082" w:themeColor="accent1"/>
+          <w:vertAlign w:val="superscript"/>
+        </w:rPr>
         <w:t>1</w:t>
       </w:r>
       <w:r>
@@ -3982,7 +4104,7 @@
           <w:rFonts w:ascii="Times New Roman" w:hAnsi="Times New Roman" w:cs="Times New Roman"/>
           <w:color w:val="156082" w:themeColor="accent1"/>
         </w:rPr>
-        <w:t xml:space="preserve"> and nitrogen dioxide.</w:t>
+        <w:t>, air pollution</w:t>
       </w:r>
       <w:r>
         <w:rPr>
@@ -3990,6 +4112,22 @@
           <w:color w:val="156082" w:themeColor="accent1"/>
           <w:vertAlign w:val="superscript"/>
         </w:rPr>
+        <w:t>9</w:t>
+      </w:r>
+      <w:r>
+        <w:rPr>
+          <w:rFonts w:ascii="Times New Roman" w:hAnsi="Times New Roman" w:cs="Times New Roman"/>
+          <w:color w:val="156082" w:themeColor="accent1"/>
+          <w:vertAlign w:val="superscript"/>
+        </w:rPr>
+        <w:t>-1</w:t>
+      </w:r>
+      <w:r>
+        <w:rPr>
+          <w:rFonts w:ascii="Times New Roman" w:hAnsi="Times New Roman" w:cs="Times New Roman"/>
+          <w:color w:val="156082" w:themeColor="accent1"/>
+          <w:vertAlign w:val="superscript"/>
+        </w:rPr>
         <w:t>2</w:t>
       </w:r>
       <w:r>
@@ -3997,7 +4135,7 @@
           <w:rFonts w:ascii="Times New Roman" w:hAnsi="Times New Roman" w:cs="Times New Roman"/>
           <w:color w:val="156082" w:themeColor="accent1"/>
         </w:rPr>
-        <w:t xml:space="preserve"> Additionally, many health impact assessments from the past five years of greenspace</w:t>
+        <w:t>, noise</w:t>
       </w:r>
       <w:r>
         <w:rPr>
@@ -4005,14 +4143,7 @@
           <w:color w:val="156082" w:themeColor="accent1"/>
           <w:vertAlign w:val="superscript"/>
         </w:rPr>
-        <w:t>3-10</w:t>
-      </w:r>
-      <w:r>
-        <w:rPr>
-          <w:rFonts w:ascii="Times New Roman" w:hAnsi="Times New Roman" w:cs="Times New Roman"/>
-          <w:color w:val="156082" w:themeColor="accent1"/>
-        </w:rPr>
-        <w:t>, air pollution</w:t>
+        <w:t>9</w:t>
       </w:r>
       <w:r>
         <w:rPr>
@@ -4020,14 +4151,14 @@
           <w:color w:val="156082" w:themeColor="accent1"/>
           <w:vertAlign w:val="superscript"/>
         </w:rPr>
-        <w:t>8-11</w:t>
-      </w:r>
-      <w:r>
-        <w:rPr>
-          <w:rFonts w:ascii="Times New Roman" w:hAnsi="Times New Roman" w:cs="Times New Roman"/>
-          <w:color w:val="156082" w:themeColor="accent1"/>
-        </w:rPr>
-        <w:t>, noise</w:t>
+        <w:t>-10</w:t>
+      </w:r>
+      <w:r>
+        <w:rPr>
+          <w:rFonts w:ascii="Times New Roman" w:hAnsi="Times New Roman" w:cs="Times New Roman"/>
+          <w:color w:val="156082" w:themeColor="accent1"/>
+        </w:rPr>
+        <w:t>, and heat</w:t>
       </w:r>
       <w:r>
         <w:rPr>
@@ -4035,14 +4166,7 @@
           <w:color w:val="156082" w:themeColor="accent1"/>
           <w:vertAlign w:val="superscript"/>
         </w:rPr>
-        <w:t>8-9</w:t>
-      </w:r>
-      <w:r>
-        <w:rPr>
-          <w:rFonts w:ascii="Times New Roman" w:hAnsi="Times New Roman" w:cs="Times New Roman"/>
-          <w:color w:val="156082" w:themeColor="accent1"/>
-        </w:rPr>
-        <w:t>, and heat</w:t>
+        <w:t>10</w:t>
       </w:r>
       <w:r>
         <w:rPr>
@@ -4050,7 +4174,7 @@
           <w:color w:val="156082" w:themeColor="accent1"/>
           <w:vertAlign w:val="superscript"/>
         </w:rPr>
-        <w:t>9-10</w:t>
+        <w:t>-11</w:t>
       </w:r>
       <w:r>
         <w:rPr>
@@ -4080,6 +4204,41 @@
           <w:color w:val="156082" w:themeColor="accent1"/>
         </w:rPr>
         <w:t>References:</w:t>
+      </w:r>
+    </w:p>
+    <w:p>
+      <w:pPr>
+        <w:numPr>
+          <w:ilvl w:val="0"/>
+          <w:numId w:val="6"/>
+        </w:numPr>
+        <w:rPr>
+          <w:rFonts w:ascii="Times New Roman" w:hAnsi="Times New Roman" w:cs="Times New Roman"/>
+          <w:color w:val="156082" w:themeColor="accent1"/>
+        </w:rPr>
+      </w:pPr>
+      <w:r>
+        <w:rPr>
+          <w:rFonts w:ascii="Times New Roman" w:hAnsi="Times New Roman" w:cs="Times New Roman"/>
+          <w:color w:val="156082" w:themeColor="accent1"/>
+        </w:rPr>
+        <w:t xml:space="preserve">Dockery DW, Pope CA, Xu X, et al. An Association between Air Pollution and Mortality in Six U.S. Cities. </w:t>
+      </w:r>
+      <w:r>
+        <w:rPr>
+          <w:rFonts w:ascii="Times New Roman" w:hAnsi="Times New Roman" w:cs="Times New Roman"/>
+          <w:i/>
+          <w:iCs/>
+          <w:color w:val="156082" w:themeColor="accent1"/>
+        </w:rPr>
+        <w:t>New England Journal of Medicine</w:t>
+      </w:r>
+      <w:r>
+        <w:rPr>
+          <w:rFonts w:ascii="Times New Roman" w:hAnsi="Times New Roman" w:cs="Times New Roman"/>
+          <w:color w:val="156082" w:themeColor="accent1"/>
+        </w:rPr>
+        <w:t>. 1993;329(24):1753-1759. doi:10.1056/NEJM199312093292401</w:t>
       </w:r>
     </w:p>
     <w:p>
@@ -4331,6 +4490,7 @@
           <w:rFonts w:ascii="Times New Roman" w:hAnsi="Times New Roman" w:cs="Times New Roman"/>
           <w:color w:val="156082" w:themeColor="accent1"/>
         </w:rPr>
+        <w:lastRenderedPageBreak/>
         <w:t xml:space="preserve">Dean D, Garber MD, Anderson GB, Rojas-Rueda D. Health implications of urban tree canopy policy scenarios in Denver and Phoenix: A quantitative health impact assessment. Environmental Research. 2024 Jan </w:t>
       </w:r>
       <w:proofErr w:type="gramStart"/>
@@ -4401,7 +4561,6 @@
           <w:rFonts w:ascii="Times New Roman" w:hAnsi="Times New Roman" w:cs="Times New Roman"/>
           <w:color w:val="156082" w:themeColor="accent1"/>
         </w:rPr>
-        <w:lastRenderedPageBreak/>
         <w:t xml:space="preserve">Pereira Barboza E, Montana F, </w:t>
       </w:r>
       <w:proofErr w:type="spellStart"/>
@@ -4765,7 +4924,14 @@
           <w:rFonts w:ascii="Times New Roman" w:hAnsi="Times New Roman" w:cs="Times New Roman"/>
         </w:rPr>
         <w:br/>
-        <w:t>- Has the exclusion of water pixels done in the epidemiological studies? It is mentioned in the introduction that blue spaces have alleged benefits on health, and that negative NDVIs tend to represent water. One could then imagine a kind of V-shaped relationship between NDVI and mortality, that could perhaps impact the estimation of HR. Maybe removing water pixels would change the potential range of NDVI here and therefore represent a slightly different exposure?</w:t>
+        <w:t xml:space="preserve">- Has the exclusion of water pixels done in the epidemiological studies? It is mentioned in the introduction that blue spaces have alleged benefits on health, and that negative NDVIs tend to </w:t>
+      </w:r>
+      <w:r>
+        <w:rPr>
+          <w:rFonts w:ascii="Times New Roman" w:hAnsi="Times New Roman" w:cs="Times New Roman"/>
+        </w:rPr>
+        <w:lastRenderedPageBreak/>
+        <w:t>represent water. One could then imagine a kind of V-shaped relationship between NDVI and mortality, that could perhaps impact the estimation of HR. Maybe removing water pixels would change the potential range of NDVI here and therefore represent a slightly different exposure?</w:t>
       </w:r>
     </w:p>
     <w:p>
@@ -4794,15 +4960,21 @@
           <w:rFonts w:ascii="Times New Roman" w:hAnsi="Times New Roman" w:cs="Times New Roman"/>
           <w:color w:val="156082" w:themeColor="accent1"/>
         </w:rPr>
-        <w:t xml:space="preserve">Not all the studies included in the meta-analysis address how they have treated water in their analyses. However, four of the five studies (Wilker (2014), Crouse </w:t>
-      </w:r>
-      <w:r>
-        <w:rPr>
-          <w:rFonts w:ascii="Times New Roman" w:hAnsi="Times New Roman" w:cs="Times New Roman"/>
-          <w:color w:val="156082" w:themeColor="accent1"/>
-        </w:rPr>
-        <w:lastRenderedPageBreak/>
-        <w:t xml:space="preserve">(2017), </w:t>
+        <w:t xml:space="preserve">Not all the studies included in the meta-analysis </w:t>
+      </w:r>
+      <w:r>
+        <w:rPr>
+          <w:rFonts w:ascii="Times New Roman" w:hAnsi="Times New Roman" w:cs="Times New Roman"/>
+          <w:color w:val="156082" w:themeColor="accent1"/>
+        </w:rPr>
+        <w:t>report</w:t>
+      </w:r>
+      <w:r>
+        <w:rPr>
+          <w:rFonts w:ascii="Times New Roman" w:hAnsi="Times New Roman" w:cs="Times New Roman"/>
+          <w:color w:val="156082" w:themeColor="accent1"/>
+        </w:rPr>
+        <w:t xml:space="preserve"> how they have treated water in their analyses. However, four of the five studies (Wilker (2014), Crouse (2017), </w:t>
       </w:r>
       <w:proofErr w:type="spellStart"/>
       <w:r>
@@ -5146,7 +5318,14 @@
           <w:rFonts w:ascii="Times New Roman" w:hAnsi="Times New Roman" w:cs="Times New Roman"/>
         </w:rPr>
         <w:br/>
-        <w:t xml:space="preserve">2. I would say the main shortcoming of this analysis is the lack of any uncertainty estimate (save for the grand mean). There seems to be a lot heterogeneity in the reported HRs in Rojas-Rueda et al. (2019) which means high variability of the overall one. Additionally, I can imagine there is some uncertainty related to exposure assessment, notably because of cloud cover. I think confidence intervals (or any measure of uncertainty) should be included in the analysis for the reader to get a sense of how uncertain the whole exercise here (and high uncertainty is not a flaw of any analysis). Note that it is quite easy to sample from the distribution of the HR and compute </w:t>
+        <w:t xml:space="preserve">2. I would say the main shortcoming of this analysis is the lack of any uncertainty estimate (save for the grand mean). There seems to be a lot heterogeneity in the reported HRs in Rojas-Rueda et al. (2019) which means high variability of the overall one. Additionally, I can imagine there is some uncertainty related to exposure assessment, notably because of cloud cover. I think confidence intervals (or any measure of uncertainty) should be included in the analysis for the reader to get a sense of how uncertain the whole exercise here (and high uncertainty is not a flaw </w:t>
+      </w:r>
+      <w:r>
+        <w:rPr>
+          <w:rFonts w:ascii="Times New Roman" w:hAnsi="Times New Roman" w:cs="Times New Roman"/>
+        </w:rPr>
+        <w:lastRenderedPageBreak/>
+        <w:t xml:space="preserve">of any analysis). Note that it is quite easy to sample from the distribution of the HR and compute </w:t>
       </w:r>
       <w:r>
         <w:rPr>
@@ -5599,7 +5778,6 @@
           <w:rFonts w:ascii="Times New Roman" w:hAnsi="Times New Roman" w:cs="Times New Roman"/>
           <w:color w:val="156082" w:themeColor="accent1"/>
         </w:rPr>
-        <w:lastRenderedPageBreak/>
         <w:t>“</w:t>
       </w:r>
       <w:r>
@@ -7230,7 +7408,6 @@
   <w:style w:type="character" w:default="1" w:styleId="DefaultParagraphFont">
     <w:name w:val="Default Paragraph Font"/>
     <w:uiPriority w:val="1"/>
-    <w:semiHidden/>
     <w:unhideWhenUsed/>
   </w:style>
   <w:style w:type="table" w:default="1" w:styleId="TableNormal">

</xml_diff>